<commit_message>
update license agreement and readme
</commit_message>
<xml_diff>
--- a/License Agreement.docx
+++ b/License Agreement.docx
@@ -1,6 +1,6 @@
 
 <file path=word/document.xml><?xml version="1.0" encoding="utf-8"?>
-<w:document xmlns:wpc="http://schemas.microsoft.com/office/word/2010/wordprocessingCanvas" xmlns:cx="http://schemas.microsoft.com/office/drawing/2014/chartex" xmlns:mc="http://schemas.openxmlformats.org/markup-compatibility/2006" xmlns:o="urn:schemas-microsoft-com:office:office" xmlns:r="http://schemas.openxmlformats.org/officeDocument/2006/relationships" xmlns:m="http://schemas.openxmlformats.org/officeDocument/2006/math" xmlns:v="urn:schemas-microsoft-com:vml" xmlns:wp14="http://schemas.microsoft.com/office/word/2010/wordprocessingDrawing" xmlns:wp="http://schemas.openxmlformats.org/drawingml/2006/wordprocessingDrawing" xmlns:w10="urn:schemas-microsoft-com:office:word" xmlns:w="http://schemas.openxmlformats.org/wordprocessingml/2006/main" xmlns:w14="http://schemas.microsoft.com/office/word/2010/wordml" xmlns:w15="http://schemas.microsoft.com/office/word/2012/wordml" xmlns:w16se="http://schemas.microsoft.com/office/word/2015/wordml/symex" xmlns:wpg="http://schemas.microsoft.com/office/word/2010/wordprocessingGroup" xmlns:wpi="http://schemas.microsoft.com/office/word/2010/wordprocessingInk" xmlns:wne="http://schemas.microsoft.com/office/word/2006/wordml" xmlns:wps="http://schemas.microsoft.com/office/word/2010/wordprocessingShape" mc:Ignorable="w14 w15 w16se wp14">
+<w:document xmlns:wpc="http://schemas.microsoft.com/office/word/2010/wordprocessingCanvas" xmlns:mc="http://schemas.openxmlformats.org/markup-compatibility/2006" xmlns:o="urn:schemas-microsoft-com:office:office" xmlns:r="http://schemas.openxmlformats.org/officeDocument/2006/relationships" xmlns:m="http://schemas.openxmlformats.org/officeDocument/2006/math" xmlns:v="urn:schemas-microsoft-com:vml" xmlns:wp14="http://schemas.microsoft.com/office/word/2010/wordprocessingDrawing" xmlns:wp="http://schemas.openxmlformats.org/drawingml/2006/wordprocessingDrawing" xmlns:w10="urn:schemas-microsoft-com:office:word" xmlns:w="http://schemas.openxmlformats.org/wordprocessingml/2006/main" xmlns:w14="http://schemas.microsoft.com/office/word/2010/wordml" xmlns:w15="http://schemas.microsoft.com/office/word/2012/wordml" xmlns:wpg="http://schemas.microsoft.com/office/word/2010/wordprocessingGroup" xmlns:wpi="http://schemas.microsoft.com/office/word/2010/wordprocessingInk" xmlns:wne="http://schemas.microsoft.com/office/word/2006/wordml" xmlns:wps="http://schemas.microsoft.com/office/word/2010/wordprocessingShape" mc:Ignorable="w14 w15 wp14">
   <w:body>
     <w:p>
       <w:pPr>
@@ -37,66 +37,30 @@
           <w:sz w:val="28"/>
           <w:szCs w:val="28"/>
         </w:rPr>
-        <w:t>UESTC Moving View 3D Action</w:t>
-      </w:r>
-      <w:r>
-        <w:rPr>
-          <w:b/>
-          <w:sz w:val="28"/>
-          <w:szCs w:val="28"/>
-        </w:rPr>
-        <w:t xml:space="preserve"> </w:t>
-      </w:r>
-      <w:r>
-        <w:rPr>
-          <w:b/>
-          <w:sz w:val="28"/>
-          <w:szCs w:val="28"/>
-        </w:rPr>
-        <w:t>Dataset</w:t>
-      </w:r>
-    </w:p>
-    <w:p>
-      <w:pPr>
-        <w:autoSpaceDE w:val="0"/>
-        <w:autoSpaceDN w:val="0"/>
-        <w:adjustRightInd w:val="0"/>
-        <w:jc w:val="left"/>
-        <w:rPr>
-          <w:rFonts w:ascii="Helvetica" w:hAnsi="Helvetica" w:cs="Helvetica"/>
-          <w:kern w:val="0"/>
-          <w:sz w:val="23"/>
-          <w:szCs w:val="23"/>
-        </w:rPr>
-      </w:pPr>
-      <w:r>
-        <w:rPr>
-          <w:rFonts w:ascii="Helvetica" w:hAnsi="Helvetica" w:cs="Helvetica"/>
-          <w:kern w:val="0"/>
-          <w:sz w:val="23"/>
-          <w:szCs w:val="23"/>
-        </w:rPr>
-        <w:t xml:space="preserve">By signing this </w:t>
-      </w:r>
-      <w:proofErr w:type="gramStart"/>
-      <w:r>
-        <w:rPr>
-          <w:rFonts w:ascii="Helvetica" w:hAnsi="Helvetica" w:cs="Helvetica"/>
-          <w:kern w:val="0"/>
-          <w:sz w:val="23"/>
-          <w:szCs w:val="23"/>
-        </w:rPr>
-        <w:t>document</w:t>
-      </w:r>
-      <w:proofErr w:type="gramEnd"/>
-      <w:r>
-        <w:rPr>
-          <w:rFonts w:ascii="Helvetica" w:hAnsi="Helvetica" w:cs="Helvetica"/>
-          <w:kern w:val="0"/>
-          <w:sz w:val="23"/>
-          <w:szCs w:val="23"/>
-        </w:rPr>
-        <w:t xml:space="preserve"> the user, intended as who will make use of the</w:t>
+        <w:t>CFM-HRI RGB-D action database</w:t>
+      </w:r>
+    </w:p>
+    <w:p>
+      <w:pPr>
+        <w:autoSpaceDE w:val="0"/>
+        <w:autoSpaceDN w:val="0"/>
+        <w:adjustRightInd w:val="0"/>
+        <w:jc w:val="left"/>
+        <w:rPr>
+          <w:rFonts w:ascii="Helvetica" w:hAnsi="Helvetica" w:cs="Helvetica"/>
+          <w:kern w:val="0"/>
+          <w:sz w:val="23"/>
+          <w:szCs w:val="23"/>
+        </w:rPr>
+      </w:pPr>
+      <w:r>
+        <w:rPr>
+          <w:rFonts w:ascii="Helvetica" w:hAnsi="Helvetica" w:cs="Helvetica"/>
+          <w:kern w:val="0"/>
+          <w:sz w:val="23"/>
+          <w:szCs w:val="23"/>
+        </w:rPr>
+        <w:t>By signing this document the user, intended as who will make use of the</w:t>
       </w:r>
       <w:r>
         <w:rPr>
@@ -727,28 +691,33 @@
         </w:rPr>
         <w:t xml:space="preserve">requests for copies of the database to the database administrators at: </w:t>
       </w:r>
-      <w:proofErr w:type="spellStart"/>
-      <w:r>
-        <w:rPr>
-          <w:rFonts w:ascii="Helvetica" w:hAnsi="Helvetica" w:cs="Helvetica" w:hint="eastAsia"/>
+      <w:hyperlink r:id="rId4" w:history="1">
+        <w:r>
+          <w:rPr>
+            <w:rStyle w:val="a3"/>
+            <w:rFonts w:ascii="Helvetica" w:hAnsi="Helvetica" w:cs="Helvetica"/>
+            <w:kern w:val="0"/>
+            <w:sz w:val="23"/>
+            <w:szCs w:val="23"/>
+          </w:rPr>
+          <w:t>yanliji@uestc.edu.cn</w:t>
+        </w:r>
+      </w:hyperlink>
+    </w:p>
+    <w:p>
+      <w:pPr>
+        <w:autoSpaceDE w:val="0"/>
+        <w:autoSpaceDN w:val="0"/>
+        <w:adjustRightInd w:val="0"/>
+        <w:jc w:val="left"/>
+        <w:rPr>
+          <w:rFonts w:ascii="Helvetica" w:hAnsi="Helvetica" w:cs="Helvetica"/>
           <w:color w:val="FF0000"/>
           <w:kern w:val="0"/>
           <w:sz w:val="23"/>
           <w:szCs w:val="23"/>
         </w:rPr>
-        <w:t>xxxxxx</w:t>
-      </w:r>
-      <w:r>
-        <w:rPr>
-          <w:rFonts w:ascii="Helvetica" w:hAnsi="Helvetica" w:cs="Helvetica"/>
-          <w:color w:val="FF0000"/>
-          <w:kern w:val="0"/>
-          <w:sz w:val="23"/>
-          <w:szCs w:val="23"/>
-        </w:rPr>
-        <w:t>@mail</w:t>
-      </w:r>
-      <w:proofErr w:type="spellEnd"/>
+      </w:pPr>
     </w:p>
     <w:p>
       <w:pPr>
@@ -913,28 +882,33 @@
           <w:szCs w:val="23"/>
         </w:rPr>
       </w:pPr>
-      <w:proofErr w:type="spellStart"/>
-      <w:r>
-        <w:rPr>
-          <w:rFonts w:ascii="Helvetica" w:hAnsi="Helvetica" w:cs="Helvetica" w:hint="eastAsia"/>
+      <w:hyperlink r:id="rId5" w:history="1">
+        <w:r>
+          <w:rPr>
+            <w:rStyle w:val="a3"/>
+            <w:rFonts w:ascii="Helvetica" w:hAnsi="Helvetica" w:cs="Helvetica"/>
+            <w:kern w:val="0"/>
+            <w:sz w:val="23"/>
+            <w:szCs w:val="23"/>
+          </w:rPr>
+          <w:t>yanliji@uestc.edu.cn</w:t>
+        </w:r>
+      </w:hyperlink>
+    </w:p>
+    <w:p>
+      <w:pPr>
+        <w:autoSpaceDE w:val="0"/>
+        <w:autoSpaceDN w:val="0"/>
+        <w:adjustRightInd w:val="0"/>
+        <w:jc w:val="left"/>
+        <w:rPr>
+          <w:rFonts w:ascii="Helvetica" w:hAnsi="Helvetica" w:cs="Helvetica"/>
           <w:color w:val="FF0000"/>
           <w:kern w:val="0"/>
           <w:sz w:val="23"/>
           <w:szCs w:val="23"/>
         </w:rPr>
-        <w:t>xxxxxxxx</w:t>
-      </w:r>
-      <w:r>
-        <w:rPr>
-          <w:rFonts w:ascii="Helvetica" w:hAnsi="Helvetica" w:cs="Helvetica"/>
-          <w:color w:val="FF0000"/>
-          <w:kern w:val="0"/>
-          <w:sz w:val="23"/>
-          <w:szCs w:val="23"/>
-        </w:rPr>
-        <w:t>@mail</w:t>
-      </w:r>
-      <w:proofErr w:type="spellEnd"/>
+      </w:pPr>
     </w:p>
     <w:p>
       <w:pPr>
@@ -1188,35 +1162,43 @@
         <w:adjustRightInd w:val="0"/>
         <w:jc w:val="left"/>
         <w:rPr>
-          <w:rFonts w:ascii="Helvetica" w:hAnsi="Helvetica" w:cs="Helvetica"/>
-          <w:color w:val="FF0000"/>
-          <w:kern w:val="0"/>
-          <w:sz w:val="23"/>
-          <w:szCs w:val="23"/>
-        </w:rPr>
-      </w:pPr>
-      <w:proofErr w:type="spellStart"/>
-      <w:r>
-        <w:rPr>
-          <w:rFonts w:ascii="Helvetica" w:hAnsi="Helvetica" w:cs="Helvetica"/>
-          <w:color w:val="FF0000"/>
-          <w:kern w:val="0"/>
-          <w:sz w:val="23"/>
-          <w:szCs w:val="23"/>
-        </w:rPr>
-        <w:t>X</w:t>
-      </w:r>
-      <w:r>
-        <w:rPr>
           <w:rFonts w:ascii="Helvetica" w:hAnsi="Helvetica" w:cs="Helvetica" w:hint="eastAsia"/>
           <w:color w:val="FF0000"/>
           <w:kern w:val="0"/>
           <w:sz w:val="23"/>
           <w:szCs w:val="23"/>
         </w:rPr>
-        <w:t>xxxxxxxxxxxxxxx</w:t>
-      </w:r>
-      <w:proofErr w:type="spellEnd"/>
+      </w:pPr>
+      <w:r>
+        <w:rPr>
+          <w:rFonts w:ascii="Helvetica" w:hAnsi="Helvetica" w:cs="Helvetica"/>
+          <w:color w:val="FF0000"/>
+          <w:kern w:val="0"/>
+          <w:sz w:val="23"/>
+          <w:szCs w:val="23"/>
+        </w:rPr>
+        <w:t>(</w:t>
+      </w:r>
+      <w:r>
+        <w:rPr>
+          <w:rFonts w:ascii="Helvetica" w:hAnsi="Helvetica" w:cs="Helvetica"/>
+          <w:color w:val="FF0000"/>
+          <w:kern w:val="0"/>
+          <w:sz w:val="23"/>
+          <w:szCs w:val="23"/>
+        </w:rPr>
+        <w:t>Have not published</w:t>
+      </w:r>
+      <w:r>
+        <w:rPr>
+          <w:rFonts w:ascii="Helvetica" w:hAnsi="Helvetica" w:cs="Helvetica"/>
+          <w:color w:val="FF0000"/>
+          <w:kern w:val="0"/>
+          <w:sz w:val="23"/>
+          <w:szCs w:val="23"/>
+        </w:rPr>
+        <w:t xml:space="preserve"> yet)</w:t>
+      </w:r>
     </w:p>
     <w:p>
       <w:pPr>
@@ -1271,8 +1253,25 @@
           <w:szCs w:val="23"/>
         </w:rPr>
       </w:pPr>
-      <w:proofErr w:type="spellStart"/>
-      <w:r>
+      <w:hyperlink r:id="rId6" w:history="1">
+        <w:r>
+          <w:rPr>
+            <w:rStyle w:val="a3"/>
+            <w:rFonts w:ascii="Helvetica" w:hAnsi="Helvetica" w:cs="Helvetica"/>
+            <w:kern w:val="0"/>
+            <w:sz w:val="23"/>
+            <w:szCs w:val="23"/>
+          </w:rPr>
+          <w:t>yanliji@uestc.edu.cn</w:t>
+        </w:r>
+      </w:hyperlink>
+    </w:p>
+    <w:p>
+      <w:pPr>
+        <w:autoSpaceDE w:val="0"/>
+        <w:autoSpaceDN w:val="0"/>
+        <w:adjustRightInd w:val="0"/>
+        <w:jc w:val="left"/>
         <w:rPr>
           <w:rFonts w:ascii="Helvetica" w:hAnsi="Helvetica" w:cs="Helvetica"/>
           <w:color w:val="FF0000"/>
@@ -1280,29 +1279,7 @@
           <w:sz w:val="23"/>
           <w:szCs w:val="23"/>
         </w:rPr>
-        <w:t>X</w:t>
-      </w:r>
-      <w:r>
-        <w:rPr>
-          <w:rFonts w:ascii="Helvetica" w:hAnsi="Helvetica" w:cs="Helvetica" w:hint="eastAsia"/>
-          <w:color w:val="FF0000"/>
-          <w:kern w:val="0"/>
-          <w:sz w:val="23"/>
-          <w:szCs w:val="23"/>
-        </w:rPr>
-        <w:t>xxxxxx</w:t>
-      </w:r>
-      <w:r>
-        <w:rPr>
-          <w:rFonts w:ascii="Helvetica" w:hAnsi="Helvetica" w:cs="Helvetica"/>
-          <w:color w:val="FF0000"/>
-          <w:kern w:val="0"/>
-          <w:sz w:val="23"/>
-          <w:szCs w:val="23"/>
-        </w:rPr>
-        <w:t>@mail</w:t>
-      </w:r>
-      <w:proofErr w:type="spellEnd"/>
+      </w:pPr>
     </w:p>
     <w:p>
       <w:pPr>
@@ -1423,46 +1400,29 @@
           <w:szCs w:val="23"/>
         </w:rPr>
       </w:pPr>
-      <w:proofErr w:type="gramStart"/>
-      <w:r>
-        <w:rPr>
-          <w:rFonts w:ascii="Helvetica" w:hAnsi="Helvetica" w:cs="Helvetica" w:hint="eastAsia"/>
-          <w:color w:val="FF0000"/>
-          <w:kern w:val="0"/>
-          <w:sz w:val="23"/>
-          <w:szCs w:val="23"/>
-        </w:rPr>
-        <w:t>xxx</w:t>
-      </w:r>
-      <w:r>
-        <w:rPr>
-          <w:rFonts w:ascii="Helvetica" w:hAnsi="Helvetica" w:cs="Helvetica"/>
-          <w:color w:val="FF0000"/>
-          <w:kern w:val="0"/>
-          <w:sz w:val="23"/>
-          <w:szCs w:val="23"/>
-        </w:rPr>
-        <w:t>(</w:t>
-      </w:r>
-      <w:proofErr w:type="gramEnd"/>
-      <w:r>
-        <w:rPr>
-          <w:rFonts w:ascii="Helvetica" w:hAnsi="Helvetica" w:cs="Helvetica"/>
-          <w:color w:val="FF0000"/>
-          <w:kern w:val="0"/>
-          <w:sz w:val="23"/>
-          <w:szCs w:val="23"/>
-        </w:rPr>
-        <w:t>Institute, University, ...)</w:t>
-      </w:r>
-      <w:r>
-        <w:rPr>
-          <w:rFonts w:ascii="Helvetica" w:hAnsi="Helvetica" w:cs="Helvetica"/>
-          <w:kern w:val="0"/>
-          <w:sz w:val="23"/>
-          <w:szCs w:val="23"/>
-        </w:rPr>
-        <w:t xml:space="preserve"> </w:t>
+      <w:r>
+        <w:rPr>
+          <w:rFonts w:ascii="Helvetica" w:hAnsi="Helvetica" w:cs="Helvetica"/>
+          <w:sz w:val="23"/>
+          <w:szCs w:val="23"/>
+        </w:rPr>
+        <w:t xml:space="preserve">Center of Future Media(CFM), </w:t>
+      </w:r>
+      <w:r>
+        <w:rPr>
+          <w:rFonts w:ascii="Helvetica" w:hAnsi="Helvetica" w:cs="Helvetica"/>
+          <w:sz w:val="23"/>
+          <w:szCs w:val="23"/>
+        </w:rPr>
+        <w:t>University of Electronic Science and Technology of China</w:t>
+      </w:r>
+      <w:r>
+        <w:rPr>
+          <w:rFonts w:ascii="Helvetica" w:hAnsi="Helvetica" w:cs="Helvetica"/>
+          <w:sz w:val="23"/>
+          <w:szCs w:val="23"/>
+        </w:rPr>
+        <w:t xml:space="preserve">(UESTC) </w:t>
       </w:r>
       <w:r>
         <w:rPr>
@@ -1592,36 +1552,46 @@
         </w:rPr>
         <w:t xml:space="preserve">The database comes without any warranty, </w:t>
       </w:r>
-      <w:proofErr w:type="gramStart"/>
-      <w:r>
-        <w:rPr>
-          <w:rFonts w:ascii="Helvetica" w:hAnsi="Helvetica" w:cs="Helvetica"/>
-          <w:color w:val="FF0000"/>
-          <w:kern w:val="0"/>
-          <w:sz w:val="23"/>
-          <w:szCs w:val="23"/>
-        </w:rPr>
-        <w:t>xxx(</w:t>
-      </w:r>
-      <w:proofErr w:type="gramEnd"/>
-      <w:r>
-        <w:rPr>
-          <w:rFonts w:ascii="Helvetica" w:hAnsi="Helvetica" w:cs="Helvetica"/>
-          <w:color w:val="FF0000"/>
-          <w:kern w:val="0"/>
-          <w:sz w:val="23"/>
-          <w:szCs w:val="23"/>
-        </w:rPr>
-        <w:t>Institute, University, ...)</w:t>
-      </w:r>
-      <w:r>
-        <w:rPr>
-          <w:rFonts w:ascii="Helvetica" w:hAnsi="Helvetica" w:cs="Helvetica"/>
-          <w:kern w:val="0"/>
-          <w:sz w:val="23"/>
-          <w:szCs w:val="23"/>
-        </w:rPr>
-        <w:t xml:space="preserve"> cannot be held</w:t>
+      <w:r>
+        <w:rPr>
+          <w:rFonts w:ascii="Helvetica" w:hAnsi="Helvetica" w:cs="Helvetica"/>
+          <w:sz w:val="23"/>
+          <w:szCs w:val="23"/>
+        </w:rPr>
+        <w:t xml:space="preserve">Center of Future Media(CFM), </w:t>
+      </w:r>
+      <w:r>
+        <w:rPr>
+          <w:rFonts w:ascii="Helvetica" w:hAnsi="Helvetica" w:cs="Helvetica"/>
+          <w:sz w:val="23"/>
+          <w:szCs w:val="23"/>
+        </w:rPr>
+        <w:t>University of Electronic Science and Technology of China</w:t>
+      </w:r>
+      <w:r>
+        <w:rPr>
+          <w:rFonts w:ascii="Helvetica" w:hAnsi="Helvetica" w:cs="Helvetica"/>
+          <w:sz w:val="23"/>
+          <w:szCs w:val="23"/>
+        </w:rPr>
+        <w:t>(UESTC)</w:t>
+      </w:r>
+      <w:r>
+        <w:rPr>
+          <w:rFonts w:ascii="Helvetica" w:hAnsi="Helvetica" w:cs="Helvetica"/>
+          <w:sz w:val="23"/>
+          <w:szCs w:val="23"/>
+        </w:rPr>
+        <w:t xml:space="preserve"> </w:t>
+      </w:r>
+      <w:r>
+        <w:rPr>
+          <w:rFonts w:ascii="Helvetica" w:hAnsi="Helvetica" w:cs="Helvetica"/>
+          <w:kern w:val="0"/>
+          <w:sz w:val="23"/>
+          <w:szCs w:val="23"/>
+        </w:rPr>
+        <w:t>cannot be held</w:t>
       </w:r>
       <w:r>
         <w:rPr>
@@ -1675,88 +1645,83 @@
           <w:sz w:val="23"/>
           <w:szCs w:val="23"/>
         </w:rPr>
-        <w:t>even</w:t>
+        <w:t>event any damage by keeping the</w:t>
+      </w:r>
+      <w:r>
+        <w:rPr>
+          <w:rFonts w:ascii="Helvetica" w:hAnsi="Helvetica" w:cs="Helvetica" w:hint="eastAsia"/>
+          <w:kern w:val="0"/>
+          <w:sz w:val="23"/>
+          <w:szCs w:val="23"/>
+        </w:rPr>
+        <w:t xml:space="preserve"> </w:t>
+      </w:r>
+      <w:r>
+        <w:rPr>
+          <w:rFonts w:ascii="Helvetica" w:hAnsi="Helvetica" w:cs="Helvetica"/>
+          <w:kern w:val="0"/>
+          <w:sz w:val="23"/>
+          <w:szCs w:val="23"/>
+        </w:rPr>
+        <w:t>database virus free.</w:t>
+      </w:r>
+    </w:p>
+    <w:p>
+      <w:pPr>
+        <w:autoSpaceDE w:val="0"/>
+        <w:autoSpaceDN w:val="0"/>
+        <w:adjustRightInd w:val="0"/>
+        <w:jc w:val="left"/>
+        <w:rPr>
+          <w:rFonts w:ascii="Helvetica" w:hAnsi="Helvetica" w:cs="Helvetica"/>
+          <w:kern w:val="0"/>
+          <w:sz w:val="23"/>
+          <w:szCs w:val="23"/>
+        </w:rPr>
+      </w:pPr>
+    </w:p>
+    <w:p>
+      <w:pPr>
+        <w:autoSpaceDE w:val="0"/>
+        <w:autoSpaceDN w:val="0"/>
+        <w:adjustRightInd w:val="0"/>
+        <w:jc w:val="left"/>
+        <w:rPr>
+          <w:rFonts w:ascii="Helvetica" w:hAnsi="Helvetica" w:cs="Helvetica"/>
+          <w:kern w:val="0"/>
+          <w:sz w:val="23"/>
+          <w:szCs w:val="23"/>
+        </w:rPr>
+      </w:pPr>
+      <w:r>
+        <w:rPr>
+          <w:rFonts w:ascii="Helvetica" w:hAnsi="Helvetica" w:cs="Helvetica" w:hint="eastAsia"/>
+          <w:kern w:val="0"/>
+          <w:sz w:val="23"/>
+          <w:szCs w:val="23"/>
+        </w:rPr>
+        <w:t>-</w:t>
+      </w:r>
+      <w:r>
+        <w:rPr>
+          <w:rFonts w:ascii="Helvetica" w:hAnsi="Helvetica" w:cs="Helvetica"/>
+          <w:kern w:val="0"/>
+          <w:sz w:val="23"/>
+          <w:szCs w:val="23"/>
+        </w:rPr>
+        <w:t>-----------------------------------------------------------------------------------------------------------</w:t>
       </w:r>
       <w:bookmarkStart w:id="0" w:name="_GoBack"/>
       <w:bookmarkEnd w:id="0"/>
-      <w:r>
-        <w:rPr>
-          <w:rFonts w:ascii="Helvetica" w:hAnsi="Helvetica" w:cs="Helvetica"/>
-          <w:kern w:val="0"/>
-          <w:sz w:val="23"/>
-          <w:szCs w:val="23"/>
-        </w:rPr>
-        <w:t>t any damage by keeping the</w:t>
-      </w:r>
-      <w:r>
+    </w:p>
+    <w:p>
+      <w:pPr>
+        <w:autoSpaceDE w:val="0"/>
+        <w:autoSpaceDN w:val="0"/>
+        <w:adjustRightInd w:val="0"/>
+        <w:jc w:val="left"/>
         <w:rPr>
           <w:rFonts w:ascii="Helvetica" w:hAnsi="Helvetica" w:cs="Helvetica" w:hint="eastAsia"/>
-          <w:kern w:val="0"/>
-          <w:sz w:val="23"/>
-          <w:szCs w:val="23"/>
-        </w:rPr>
-        <w:t xml:space="preserve"> </w:t>
-      </w:r>
-      <w:r>
-        <w:rPr>
-          <w:rFonts w:ascii="Helvetica" w:hAnsi="Helvetica" w:cs="Helvetica"/>
-          <w:kern w:val="0"/>
-          <w:sz w:val="23"/>
-          <w:szCs w:val="23"/>
-        </w:rPr>
-        <w:t>database virus free.</w:t>
-      </w:r>
-    </w:p>
-    <w:p>
-      <w:pPr>
-        <w:autoSpaceDE w:val="0"/>
-        <w:autoSpaceDN w:val="0"/>
-        <w:adjustRightInd w:val="0"/>
-        <w:jc w:val="left"/>
-        <w:rPr>
-          <w:rFonts w:ascii="Helvetica" w:hAnsi="Helvetica" w:cs="Helvetica"/>
-          <w:kern w:val="0"/>
-          <w:sz w:val="23"/>
-          <w:szCs w:val="23"/>
-        </w:rPr>
-      </w:pPr>
-    </w:p>
-    <w:p>
-      <w:pPr>
-        <w:autoSpaceDE w:val="0"/>
-        <w:autoSpaceDN w:val="0"/>
-        <w:adjustRightInd w:val="0"/>
-        <w:jc w:val="left"/>
-        <w:rPr>
-          <w:rFonts w:ascii="Helvetica" w:hAnsi="Helvetica" w:cs="Helvetica"/>
-          <w:kern w:val="0"/>
-          <w:sz w:val="23"/>
-          <w:szCs w:val="23"/>
-        </w:rPr>
-      </w:pPr>
-    </w:p>
-    <w:p>
-      <w:pPr>
-        <w:autoSpaceDE w:val="0"/>
-        <w:autoSpaceDN w:val="0"/>
-        <w:adjustRightInd w:val="0"/>
-        <w:jc w:val="left"/>
-        <w:rPr>
-          <w:rFonts w:ascii="Helvetica" w:hAnsi="Helvetica" w:cs="Helvetica"/>
-          <w:kern w:val="0"/>
-          <w:sz w:val="23"/>
-          <w:szCs w:val="23"/>
-        </w:rPr>
-      </w:pPr>
-    </w:p>
-    <w:p>
-      <w:pPr>
-        <w:autoSpaceDE w:val="0"/>
-        <w:autoSpaceDN w:val="0"/>
-        <w:adjustRightInd w:val="0"/>
-        <w:jc w:val="left"/>
-        <w:rPr>
-          <w:rFonts w:ascii="Helvetica" w:hAnsi="Helvetica" w:cs="Helvetica"/>
           <w:kern w:val="0"/>
           <w:sz w:val="23"/>
           <w:szCs w:val="23"/>
@@ -2005,7 +1970,7 @@
 </file>
 
 <file path=word/styles.xml><?xml version="1.0" encoding="utf-8"?>
-<w:styles xmlns:mc="http://schemas.openxmlformats.org/markup-compatibility/2006" xmlns:r="http://schemas.openxmlformats.org/officeDocument/2006/relationships" xmlns:w="http://schemas.openxmlformats.org/wordprocessingml/2006/main" xmlns:w14="http://schemas.microsoft.com/office/word/2010/wordml" xmlns:w15="http://schemas.microsoft.com/office/word/2012/wordml" xmlns:w16se="http://schemas.microsoft.com/office/word/2015/wordml/symex" mc:Ignorable="w14 w15 w16se">
+<w:styles xmlns:mc="http://schemas.openxmlformats.org/markup-compatibility/2006" xmlns:r="http://schemas.openxmlformats.org/officeDocument/2006/relationships" xmlns:w="http://schemas.openxmlformats.org/wordprocessingml/2006/main" xmlns:w14="http://schemas.microsoft.com/office/word/2010/wordml" xmlns:w15="http://schemas.microsoft.com/office/word/2012/wordml" mc:Ignorable="w14 w15">
   <w:docDefaults>
     <w:rPrDefault>
       <w:rPr>
@@ -2402,7 +2367,6 @@
   <w:style w:type="character" w:default="1" w:styleId="a0">
     <w:name w:val="Default Paragraph Font"/>
     <w:uiPriority w:val="1"/>
-    <w:semiHidden/>
     <w:unhideWhenUsed/>
   </w:style>
   <w:style w:type="table" w:default="1" w:styleId="a1">
@@ -2425,6 +2389,17 @@
     <w:uiPriority w:val="99"/>
     <w:semiHidden/>
     <w:unhideWhenUsed/>
+  </w:style>
+  <w:style w:type="character" w:styleId="a3">
+    <w:name w:val="Hyperlink"/>
+    <w:basedOn w:val="a0"/>
+    <w:uiPriority w:val="99"/>
+    <w:unhideWhenUsed/>
+    <w:rsid w:val="005760BF"/>
+    <w:rPr>
+      <w:color w:val="0563C1" w:themeColor="hyperlink"/>
+      <w:u w:val="single"/>
+    </w:rPr>
   </w:style>
 </w:styles>
 </file>

</xml_diff>